<commit_message>
Charge and mass balance on all reactions
</commit_message>
<xml_diff>
--- a/docs/manuscript/SI.Table.01-reactions.docx
+++ b/docs/manuscript/SI.Table.01-reactions.docx
@@ -11669,7 +11669,24 @@
                 <w:rStyle w:val="Normal1"/>
                 <w:color w:val="000000"/>
               </w:rPr>
-              <w:t>Enzymes that transfer mono- or oligosaccharides from donor molecules to growing oligosaccharide chains or proteins are called glycosyltransferases (Gtfs)</w:t>
+              <w:t>Enzymes that transfer mono- or oligosaccharides from donor molecules to growing oligosaccharide chains or proteins are called glycosyltransferases (Gtfs).</w:t>
+            </w:r>
+          </w:p>
+          <w:p>
+            <w:pPr>
+              <w:pStyle w:val="Normalsmall"/>
+              <w:spacing w:lineRule="auto" w:line="240"/>
+              <w:rPr>
+                <w:rStyle w:val="Normal1"/>
+                <w:color w:val="000000"/>
+              </w:rPr>
+            </w:pPr>
+            <w:r>
+              <w:rPr>
+                <w:rStyle w:val="Normal1"/>
+                <w:color w:val="000000"/>
+              </w:rPr>
+              <w:t>The acceptors are not modelled specifically.</w:t>
             </w:r>
           </w:p>
         </w:tc>

</xml_diff>